<commit_message>
Modif document design + bonhomme a faire en pixels
</commit_message>
<xml_diff>
--- a/Assets/Docs/Maestro - document design.docx
+++ b/Assets/Docs/Maestro - document design.docx
@@ -17,32 +17,22 @@
           <w:sz w:val="28"/>
           <w:szCs w:val="28"/>
         </w:rPr>
-        <w:t xml:space="preserve">Game </w:t>
-      </w:r>
-      <w:proofErr w:type="spellStart"/>
-      <w:r>
-        <w:rPr>
-          <w:b/>
+        <w:t>Game title</w:t>
+      </w:r>
+    </w:p>
+    <w:p>
+      <w:pPr>
+        <w:jc w:val="center"/>
+        <w:rPr>
           <w:sz w:val="28"/>
           <w:szCs w:val="28"/>
         </w:rPr>
-        <w:t>title</w:t>
-      </w:r>
-      <w:proofErr w:type="spellEnd"/>
-    </w:p>
-    <w:p>
-      <w:pPr>
-        <w:jc w:val="center"/>
+      </w:pPr>
+      <w:r>
         <w:rPr>
           <w:sz w:val="28"/>
           <w:szCs w:val="28"/>
         </w:rPr>
-      </w:pPr>
-      <w:r>
-        <w:rPr>
-          <w:sz w:val="28"/>
-          <w:szCs w:val="28"/>
-        </w:rPr>
         <w:t>Document de design</w:t>
       </w:r>
     </w:p>
@@ -66,14 +56,12 @@
       <w:r>
         <w:t xml:space="preserve">Il n’y a pas d’armes dans les </w:t>
       </w:r>
-      <w:proofErr w:type="spellStart"/>
       <w:r>
         <w:rPr>
           <w:i/>
         </w:rPr>
         <w:t>chest</w:t>
       </w:r>
-      <w:proofErr w:type="spellEnd"/>
       <w:r>
         <w:t xml:space="preserve"> (on peut seulement les acheter à la </w:t>
       </w:r>
@@ -96,7 +84,7 @@
         </w:numPr>
       </w:pPr>
       <w:r>
-        <w:t xml:space="preserve">Au début du jeu, on commence avec un montant fixe (ex : 250 gold) pour s’acheter des armes et potions </w:t>
+        <w:t>Au début du jeu, on commence avec une arme.</w:t>
       </w:r>
     </w:p>
     <w:p>
@@ -129,71 +117,19 @@
         </w:numPr>
       </w:pPr>
       <w:r>
-        <w:t xml:space="preserve">Statistiques des armes : </w:t>
-      </w:r>
-      <w:proofErr w:type="spellStart"/>
-      <w:r>
-        <w:t>Dégats</w:t>
-      </w:r>
-      <w:proofErr w:type="spellEnd"/>
-      <w:r>
-        <w:t>, vitesse (et peut-être armure)</w:t>
-      </w:r>
-    </w:p>
-    <w:p>
-      <w:pPr>
-        <w:pStyle w:val="ListParagraph"/>
-        <w:numPr>
-          <w:ilvl w:val="0"/>
-          <w:numId w:val="1"/>
-        </w:numPr>
-      </w:pPr>
-      <w:r>
-        <w:t xml:space="preserve">Les armes ont 3 niveaux de vitesse : slow, </w:t>
-      </w:r>
-      <w:proofErr w:type="spellStart"/>
-      <w:r>
-        <w:t>fast</w:t>
-      </w:r>
-      <w:proofErr w:type="spellEnd"/>
-      <w:r>
-        <w:t xml:space="preserve">, </w:t>
-      </w:r>
-      <w:proofErr w:type="spellStart"/>
-      <w:r>
-        <w:t>very</w:t>
-      </w:r>
-      <w:proofErr w:type="spellEnd"/>
-      <w:r>
-        <w:t xml:space="preserve"> </w:t>
-      </w:r>
-      <w:proofErr w:type="spellStart"/>
-      <w:r>
-        <w:t>fast</w:t>
-      </w:r>
-      <w:proofErr w:type="spellEnd"/>
-      <w:r>
-        <w:t>. Qu’on peut avoir en ayant de meilleures armes.</w:t>
-      </w:r>
-    </w:p>
-    <w:p>
-      <w:pPr>
-        <w:pStyle w:val="ListParagraph"/>
-        <w:numPr>
-          <w:ilvl w:val="0"/>
-          <w:numId w:val="1"/>
-        </w:numPr>
-      </w:pPr>
-      <w:r>
-        <w:t xml:space="preserve">Les armes sont différentes : La massue est plus </w:t>
-      </w:r>
-      <w:proofErr w:type="gramStart"/>
-      <w:r>
-        <w:t>lent</w:t>
-      </w:r>
-      <w:proofErr w:type="gramEnd"/>
-      <w:r>
-        <w:t xml:space="preserve"> mais plus forte que la dague.</w:t>
+        <w:t xml:space="preserve">Statistiques des armes : Dégats, </w:t>
+      </w:r>
+    </w:p>
+    <w:p>
+      <w:pPr>
+        <w:pStyle w:val="ListParagraph"/>
+        <w:numPr>
+          <w:ilvl w:val="0"/>
+          <w:numId w:val="1"/>
+        </w:numPr>
+      </w:pPr>
+      <w:r>
+        <w:t>Les armes sont différentes : La massue est plus lent mais plus forte que la dague.</w:t>
       </w:r>
     </w:p>
     <w:p>
@@ -214,15 +150,7 @@
         <w:t>slow</w:t>
       </w:r>
       <w:r>
-        <w:t xml:space="preserve"> est plus lente </w:t>
-      </w:r>
-      <w:proofErr w:type="gramStart"/>
-      <w:r>
-        <w:t>qu’un</w:t>
-      </w:r>
-      <w:proofErr w:type="gramEnd"/>
-      <w:r>
-        <w:t xml:space="preserve"> dague ayant la vitesse </w:t>
+        <w:t xml:space="preserve"> est plus lente qu’un dague ayant la vitesse </w:t>
       </w:r>
       <w:r>
         <w:rPr>
@@ -235,6 +163,147 @@
       </w:r>
     </w:p>
     <w:p>
+      <w:pPr>
+        <w:pStyle w:val="ListParagraph"/>
+        <w:numPr>
+          <w:ilvl w:val="0"/>
+          <w:numId w:val="1"/>
+        </w:numPr>
+      </w:pPr>
+      <w:r>
+        <w:t>Une main arme (fouet de glace) pi une secondary (shurikens)</w:t>
+      </w:r>
+    </w:p>
+    <w:p>
+      <w:pPr>
+        <w:pStyle w:val="ListParagraph"/>
+        <w:numPr>
+          <w:ilvl w:val="0"/>
+          <w:numId w:val="1"/>
+        </w:numPr>
+      </w:pPr>
+      <w:r>
+        <w:t xml:space="preserve">À chaque debut de donjon, on a un shop </w:t>
+      </w:r>
+    </w:p>
+    <w:p>
+      <w:pPr>
+        <w:pStyle w:val="ListParagraph"/>
+        <w:numPr>
+          <w:ilvl w:val="0"/>
+          <w:numId w:val="1"/>
+        </w:numPr>
+      </w:pPr>
+      <w:r>
+        <w:t>Slots: Arme primaire, secondaire, amulette, 2 slots de potions, une slot pour un pouvoir qu'on peut changer au shop sans payer</w:t>
+      </w:r>
+    </w:p>
+    <w:p>
+      <w:pPr>
+        <w:pStyle w:val="ListParagraph"/>
+        <w:numPr>
+          <w:ilvl w:val="0"/>
+          <w:numId w:val="1"/>
+        </w:numPr>
+      </w:pPr>
+      <w:r>
+        <w:t>À chaque fois qu'on meurt, on perd nos armes.</w:t>
+      </w:r>
+    </w:p>
+    <w:p>
+      <w:pPr>
+        <w:pStyle w:val="ListParagraph"/>
+        <w:ind w:left="360"/>
+      </w:pPr>
+    </w:p>
+    <w:p>
+      <w:pPr>
+        <w:pStyle w:val="ListParagraph"/>
+        <w:ind w:left="360"/>
+      </w:pPr>
+    </w:p>
+    <w:p>
+      <w:pPr>
+        <w:pStyle w:val="ListParagraph"/>
+        <w:ind w:left="360"/>
+        <w:rPr>
+          <w:u w:val="single"/>
+        </w:rPr>
+      </w:pPr>
+      <w:r>
+        <w:rPr>
+          <w:u w:val="single"/>
+        </w:rPr>
+        <w:t>Amulettes:</w:t>
+      </w:r>
+    </w:p>
+    <w:p>
+      <w:pPr>
+        <w:pStyle w:val="ListParagraph"/>
+        <w:ind w:left="360"/>
+      </w:pPr>
+      <w:r>
+        <w:t>- On les pogne dans les chests</w:t>
+      </w:r>
+    </w:p>
+    <w:p>
+      <w:pPr>
+        <w:pStyle w:val="ListParagraph"/>
+        <w:ind w:left="360"/>
+      </w:pPr>
+      <w:r>
+        <w:t>- Donne seulement des stats et non des actifs</w:t>
+      </w:r>
+    </w:p>
+    <w:p>
+      <w:pPr>
+        <w:pStyle w:val="ListParagraph"/>
+        <w:ind w:left="360"/>
+      </w:pPr>
+    </w:p>
+    <w:p>
+      <w:pPr>
+        <w:pStyle w:val="ListParagraph"/>
+        <w:ind w:left="360"/>
+        <w:rPr>
+          <w:u w:val="single"/>
+        </w:rPr>
+      </w:pPr>
+      <w:r>
+        <w:rPr>
+          <w:u w:val="single"/>
+        </w:rPr>
+        <w:t>Fragments et gold:</w:t>
+      </w:r>
+    </w:p>
+    <w:p>
+      <w:pPr>
+        <w:pStyle w:val="ListParagraph"/>
+        <w:ind w:left="360"/>
+      </w:pPr>
+    </w:p>
+    <w:p>
+      <w:pPr>
+        <w:pStyle w:val="ListParagraph"/>
+        <w:ind w:left="360"/>
+      </w:pPr>
+      <w:r>
+        <w:t>- Fragments genère aléatoiement des armes avec des stats meilleurs et des effets (degats de feu, lifesteal) que les autres armes (il en choisit un parmi 2-3 mettons) (les armes des fragments sont seulement un peu plus forte que les armes acheté par le gold)</w:t>
+      </w:r>
+    </w:p>
+    <w:p>
+      <w:pPr>
+        <w:pStyle w:val="ListParagraph"/>
+        <w:ind w:left="360"/>
+        <w:rPr>
+          <w:u w:val="single"/>
+        </w:rPr>
+      </w:pPr>
+      <w:r>
+        <w:t>- Le joueur peut seulement avoir 2 armes équipé à la fois (un slot pour une arme primaire et un autre slot pour l'arme secondaire)</w:t>
+      </w:r>
+    </w:p>
+    <w:p>
       <w:r>
         <w:rPr>
           <w:u w:val="single"/>
@@ -284,15 +353,7 @@
         </w:rPr>
       </w:pPr>
       <w:r>
-        <w:t xml:space="preserve"> </w:t>
-      </w:r>
-      <w:proofErr w:type="spellStart"/>
-      <w:r>
-        <w:t>Checkbox</w:t>
-      </w:r>
-      <w:proofErr w:type="spellEnd"/>
-      <w:r>
-        <w:t xml:space="preserve"> afficher les barres de vie ennemies</w:t>
+        <w:t>Checkbox (on/off) afficher les barres de vie ennemies</w:t>
       </w:r>
     </w:p>
     <w:p>
@@ -312,105 +373,56 @@
         </w:numPr>
       </w:pPr>
       <w:r>
-        <w:t xml:space="preserve">Le </w:t>
-      </w:r>
-      <w:proofErr w:type="spellStart"/>
-      <w:r>
-        <w:t>level</w:t>
-      </w:r>
-      <w:proofErr w:type="spellEnd"/>
-      <w:r>
-        <w:t xml:space="preserve"> up peut se faire n’importe quand et on monte seulement la vie et la </w:t>
-      </w:r>
-      <w:proofErr w:type="spellStart"/>
+        <w:t xml:space="preserve">Le level up peut se faire n’importe quand et on monte seulement la vie et la </w:t>
+      </w:r>
       <w:r>
         <w:rPr>
           <w:i/>
         </w:rPr>
         <w:t>stamina</w:t>
       </w:r>
-      <w:proofErr w:type="spellEnd"/>
-    </w:p>
-    <w:p>
-      <w:pPr>
-        <w:pStyle w:val="ListParagraph"/>
-        <w:numPr>
-          <w:ilvl w:val="0"/>
-          <w:numId w:val="1"/>
-        </w:numPr>
-      </w:pPr>
-      <w:r>
-        <w:t xml:space="preserve">Quick </w:t>
-      </w:r>
-      <w:proofErr w:type="spellStart"/>
-      <w:r>
-        <w:t>backstory</w:t>
-      </w:r>
-      <w:proofErr w:type="spellEnd"/>
-      <w:r>
-        <w:t xml:space="preserve"> (au début + à travers un peu)</w:t>
-      </w:r>
-    </w:p>
-    <w:p>
-      <w:pPr>
-        <w:pStyle w:val="ListParagraph"/>
-        <w:numPr>
-          <w:ilvl w:val="0"/>
-          <w:numId w:val="1"/>
-        </w:numPr>
-      </w:pPr>
-      <w:r>
-        <w:t xml:space="preserve">Mercenaire, guerrier, sauveur </w:t>
-      </w:r>
-    </w:p>
-    <w:p>
-      <w:pPr>
-        <w:pStyle w:val="ListParagraph"/>
-        <w:numPr>
-          <w:ilvl w:val="0"/>
-          <w:numId w:val="1"/>
-        </w:numPr>
-      </w:pPr>
-      <w:r>
-        <w:t xml:space="preserve">Quelque chose d’unique… arrêter le temps? </w:t>
-      </w:r>
+    </w:p>
+    <w:p>
+      <w:pPr>
+        <w:pStyle w:val="ListParagraph"/>
+        <w:numPr>
+          <w:ilvl w:val="0"/>
+          <w:numId w:val="1"/>
+        </w:numPr>
+      </w:pPr>
       <w:r>
         <w:rPr>
           <w:b/>
-        </w:rPr>
-        <w:t>À DETERMINER</w:t>
-      </w:r>
-    </w:p>
-    <w:p>
-      <w:pPr>
-        <w:pStyle w:val="ListParagraph"/>
-        <w:numPr>
-          <w:ilvl w:val="0"/>
-          <w:numId w:val="1"/>
-        </w:numPr>
-      </w:pPr>
-      <w:r>
-        <w:t xml:space="preserve">Cours, </w:t>
-      </w:r>
-      <w:proofErr w:type="spellStart"/>
-      <w:r>
-        <w:t>dash</w:t>
-      </w:r>
-      <w:proofErr w:type="spellEnd"/>
-      <w:r>
-        <w:t>, saute, pouvoir unique</w:t>
-      </w:r>
-    </w:p>
-    <w:p>
-      <w:pPr>
-        <w:pStyle w:val="ListParagraph"/>
-        <w:numPr>
-          <w:ilvl w:val="0"/>
-          <w:numId w:val="1"/>
-        </w:numPr>
-      </w:pPr>
-      <w:r>
-        <w:t>Ne parle pas,</w:t>
+          <w:u w:val="single"/>
+        </w:rPr>
+        <w:t>Quick</w:t>
+      </w:r>
+      <w:r>
+        <w:t xml:space="preserve"> backstory (au début)</w:t>
+      </w:r>
+    </w:p>
+    <w:p>
+      <w:pPr>
+        <w:pStyle w:val="ListParagraph"/>
+        <w:numPr>
+          <w:ilvl w:val="0"/>
+          <w:numId w:val="1"/>
+        </w:numPr>
+      </w:pPr>
+      <w:r>
+        <w:t>Dash (rouler), saute</w:t>
+      </w:r>
+    </w:p>
+    <w:p>
+      <w:pPr>
+        <w:pStyle w:val="ListParagraph"/>
+        <w:numPr>
+          <w:ilvl w:val="0"/>
+          <w:numId w:val="1"/>
+        </w:numPr>
+      </w:pPr>
+      <w:r>
+        <w:t>Ne parle pas</w:t>
       </w:r>
     </w:p>
     <w:p>
@@ -426,6 +438,51 @@
       </w:r>
     </w:p>
     <w:p>
+      <w:pPr>
+        <w:pStyle w:val="ListParagraph"/>
+        <w:numPr>
+          <w:ilvl w:val="0"/>
+          <w:numId w:val="1"/>
+        </w:numPr>
+        <w:rPr>
+          <w:u w:val="single"/>
+        </w:rPr>
+      </w:pPr>
+      <w:r>
+        <w:t>Pouvoirs: on en pogne a chaque niveau ou apres chaque donjon (tel spell requiert x amount of stamina)</w:t>
+      </w:r>
+    </w:p>
+    <w:p>
+      <w:pPr>
+        <w:pStyle w:val="ListParagraph"/>
+        <w:numPr>
+          <w:ilvl w:val="0"/>
+          <w:numId w:val="1"/>
+        </w:numPr>
+        <w:rPr>
+          <w:u w:val="single"/>
+        </w:rPr>
+      </w:pPr>
+      <w:r>
+        <w:t>Pouvoir principale permanent: arreter le temps (3 sec. 3 min cooldown)</w:t>
+      </w:r>
+    </w:p>
+    <w:p>
+      <w:pPr>
+        <w:pStyle w:val="ListParagraph"/>
+        <w:numPr>
+          <w:ilvl w:val="0"/>
+          <w:numId w:val="1"/>
+        </w:numPr>
+        <w:rPr>
+          <w:u w:val="single"/>
+        </w:rPr>
+      </w:pPr>
+      <w:r>
+        <w:t>Cooldown sur les potions peut-etre</w:t>
+      </w:r>
+    </w:p>
+    <w:p>
       <w:r>
         <w:rPr>
           <w:u w:val="single"/>
@@ -442,27 +499,31 @@
         </w:numPr>
       </w:pPr>
       <w:r>
-        <w:t xml:space="preserve">Marchand d’armes et potions, maison du </w:t>
-      </w:r>
-      <w:proofErr w:type="spellStart"/>
-      <w:r>
-        <w:t>héro</w:t>
-      </w:r>
-      <w:proofErr w:type="spellEnd"/>
-      <w:r>
-        <w:t>.</w:t>
-      </w:r>
-    </w:p>
-    <w:p>
-      <w:pPr>
-        <w:pStyle w:val="ListParagraph"/>
-        <w:numPr>
-          <w:ilvl w:val="0"/>
-          <w:numId w:val="1"/>
-        </w:numPr>
-      </w:pPr>
-      <w:r>
-        <w:t>Petit puzzle qu’on peut débloquer selon les donjons qu’on a fait (les donjons donnent des pouvoirs)</w:t>
+        <w:t>Marchand d’armes et potions: Il a un inventaire a vendre different pour chaque donjon fait (selon avancement dans le jeu).</w:t>
+      </w:r>
+    </w:p>
+    <w:p>
+      <w:pPr>
+        <w:pStyle w:val="ListParagraph"/>
+        <w:numPr>
+          <w:ilvl w:val="0"/>
+          <w:numId w:val="1"/>
+        </w:numPr>
+      </w:pPr>
+      <w:r>
+        <w:t>Reacteur de fragments</w:t>
+      </w:r>
+    </w:p>
+    <w:p>
+      <w:pPr>
+        <w:pStyle w:val="ListParagraph"/>
+        <w:numPr>
+          <w:ilvl w:val="0"/>
+          <w:numId w:val="1"/>
+        </w:numPr>
+      </w:pPr>
+      <w:r>
+        <w:t>Très petite ville simple</w:t>
       </w:r>
     </w:p>
     <w:p>
@@ -491,45 +552,43 @@
         <w:t>drop</w:t>
       </w:r>
       <w:r>
-        <w:t xml:space="preserve"> du gold, des potions, etc.</w:t>
-      </w:r>
-    </w:p>
-    <w:p>
-      <w:pPr>
-        <w:pStyle w:val="ListParagraph"/>
-        <w:numPr>
-          <w:ilvl w:val="0"/>
-          <w:numId w:val="1"/>
-        </w:numPr>
-      </w:pPr>
-      <w:r>
-        <w:t>Puzzles (pousser des boites)</w:t>
-      </w:r>
-    </w:p>
-    <w:p>
-      <w:pPr>
-        <w:pStyle w:val="ListParagraph"/>
-        <w:numPr>
-          <w:ilvl w:val="0"/>
-          <w:numId w:val="1"/>
-        </w:numPr>
-      </w:pPr>
-      <w:proofErr w:type="spellStart"/>
-      <w:r>
-        <w:lastRenderedPageBreak/>
-        <w:t>Chest</w:t>
-      </w:r>
-      <w:proofErr w:type="spellEnd"/>
-      <w:r>
-        <w:t xml:space="preserve"> (gold, </w:t>
-      </w:r>
-      <w:proofErr w:type="spellStart"/>
-      <w:r>
-        <w:t>gems</w:t>
-      </w:r>
-      <w:proofErr w:type="spellEnd"/>
-      <w:r>
-        <w:t>)</w:t>
+        <w:t xml:space="preserve"> du gold, XP et petit pourcentage de potions et fragments.</w:t>
+      </w:r>
+    </w:p>
+    <w:p>
+      <w:pPr>
+        <w:pStyle w:val="ListParagraph"/>
+        <w:numPr>
+          <w:ilvl w:val="0"/>
+          <w:numId w:val="1"/>
+        </w:numPr>
+      </w:pPr>
+      <w:r>
+        <w:t>Au travers, on a des chest qui contiennent gold et fragments</w:t>
+      </w:r>
+    </w:p>
+    <w:p>
+      <w:pPr>
+        <w:pStyle w:val="ListParagraph"/>
+        <w:numPr>
+          <w:ilvl w:val="0"/>
+          <w:numId w:val="1"/>
+        </w:numPr>
+      </w:pPr>
+      <w:r>
+        <w:t>Marchand juste avant donjon</w:t>
+      </w:r>
+    </w:p>
+    <w:p>
+      <w:pPr>
+        <w:pStyle w:val="ListParagraph"/>
+        <w:numPr>
+          <w:ilvl w:val="0"/>
+          <w:numId w:val="1"/>
+        </w:numPr>
+      </w:pPr>
+      <w:r>
+        <w:t>Mini chance de spawner des fragments</w:t>
       </w:r>
     </w:p>
     <w:p>
@@ -549,41 +608,32 @@
         </w:numPr>
       </w:pPr>
       <w:r>
-        <w:t>Nouveaux ennemis (</w:t>
-      </w:r>
-      <w:proofErr w:type="spellStart"/>
-      <w:r>
-        <w:t>Bronton</w:t>
-      </w:r>
-      <w:proofErr w:type="spellEnd"/>
-      <w:r>
-        <w:t xml:space="preserve">) qui </w:t>
-      </w:r>
-      <w:proofErr w:type="spellStart"/>
-      <w:r>
-        <w:t>spawn</w:t>
-      </w:r>
-      <w:proofErr w:type="spellEnd"/>
-      <w:r>
-        <w:t xml:space="preserve"> des ennemis des chemins</w:t>
-      </w:r>
-    </w:p>
-    <w:p>
-      <w:pPr>
-        <w:pStyle w:val="ListParagraph"/>
-        <w:numPr>
-          <w:ilvl w:val="0"/>
-          <w:numId w:val="1"/>
-        </w:numPr>
-      </w:pPr>
-      <w:r>
-        <w:t xml:space="preserve">Une salle </w:t>
-      </w:r>
-      <w:proofErr w:type="spellStart"/>
-      <w:r>
-        <w:t>epique</w:t>
-      </w:r>
-      <w:proofErr w:type="spellEnd"/>
+        <w:t>Nouveaux ennemis plus forts un peu</w:t>
+      </w:r>
+    </w:p>
+    <w:p>
+      <w:pPr>
+        <w:pStyle w:val="ListParagraph"/>
+        <w:numPr>
+          <w:ilvl w:val="0"/>
+          <w:numId w:val="1"/>
+        </w:numPr>
+      </w:pPr>
+      <w:r>
+        <w:t>Agit comme les chemins</w:t>
+      </w:r>
+    </w:p>
+    <w:p>
+      <w:pPr>
+        <w:pStyle w:val="ListParagraph"/>
+        <w:numPr>
+          <w:ilvl w:val="0"/>
+          <w:numId w:val="1"/>
+        </w:numPr>
+      </w:pPr>
+      <w:r>
+        <w:t>Plus de framgents qui spawn que dans les chemins</w:t>
+      </w:r>
     </w:p>
     <w:p>
       <w:pPr>
@@ -598,6 +648,30 @@
       </w:r>
     </w:p>
     <w:p>
+      <w:pPr>
+        <w:pStyle w:val="ListParagraph"/>
+        <w:numPr>
+          <w:ilvl w:val="0"/>
+          <w:numId w:val="1"/>
+        </w:numPr>
+      </w:pPr>
+      <w:r>
+        <w:t>Peut-être des chests</w:t>
+      </w:r>
+    </w:p>
+    <w:p>
+      <w:pPr>
+        <w:pStyle w:val="ListParagraph"/>
+        <w:numPr>
+          <w:ilvl w:val="0"/>
+          <w:numId w:val="1"/>
+        </w:numPr>
+      </w:pPr>
+      <w:r>
+        <w:t>Peut faire les donjons dans l'ordre qu'on veut selon le set de chemins (ex: 3 donjons dans un set de chemins, on les fait dans l'ordre qu'on veut).</w:t>
+      </w:r>
+    </w:p>
+    <w:p>
       <w:r>
         <w:rPr>
           <w:u w:val="single"/>
@@ -643,79 +717,87 @@
     </w:p>
     <w:p>
       <w:pPr>
-        <w:rPr>
-          <w:u w:val="single"/>
-        </w:rPr>
-      </w:pPr>
-      <w:r>
-        <w:rPr>
-          <w:u w:val="single"/>
-        </w:rPr>
-        <w:t>HUD</w:t>
-      </w:r>
-      <w:r>
-        <w:rPr>
-          <w:u w:val="single"/>
-        </w:rPr>
-        <w:t xml:space="preserve"> - Interface</w:t>
-      </w:r>
-    </w:p>
-    <w:p>
-      <w:bookmarkStart w:id="0" w:name="_GoBack"/>
+        <w:pStyle w:val="ListParagraph"/>
+      </w:pPr>
+    </w:p>
+    <w:p>
+      <w:pPr>
+        <w:pStyle w:val="ListParagraph"/>
+      </w:pPr>
+      <w:r>
+        <w:rPr>
+          <w:u w:val="single"/>
+        </w:rPr>
+        <w:t xml:space="preserve">Map: </w:t>
+      </w:r>
+    </w:p>
+    <w:p>
+      <w:pPr>
+        <w:pStyle w:val="ListParagraph"/>
+      </w:pPr>
+      <w:r>
+        <w:t>- Premier chemin visible et les autres on voit seulement le debut du chemin.</w:t>
+      </w:r>
+    </w:p>
+    <w:p>
+      <w:pPr>
+        <w:pStyle w:val="ListParagraph"/>
+      </w:pPr>
+    </w:p>
+    <w:p>
+      <w:pPr>
+        <w:pStyle w:val="ListParagraph"/>
+      </w:pPr>
+    </w:p>
+    <w:p>
+      <w:pPr>
+        <w:pStyle w:val="ListParagraph"/>
+      </w:pPr>
+    </w:p>
+    <w:p>
+      <w:pPr>
+        <w:rPr>
+          <w:u w:val="single"/>
+        </w:rPr>
+      </w:pPr>
+      <w:r>
+        <w:rPr>
+          <w:u w:val="single"/>
+        </w:rPr>
+        <w:t>HUD - Interface</w:t>
+      </w:r>
+    </w:p>
+    <w:p>
       <w:r>
         <w:rPr>
           <w:noProof/>
-        </w:rPr>
-        <w:drawing>
-          <wp:inline distT="0" distB="0" distL="0" distR="0">
-            <wp:extent cx="6688667" cy="3762375"/>
-            <wp:effectExtent l="0" t="0" r="0" b="0"/>
-            <wp:docPr id="1" name="Picture 1"/>
-            <wp:cNvGraphicFramePr>
-              <a:graphicFrameLocks xmlns:a="http://schemas.openxmlformats.org/drawingml/2006/main" noChangeAspect="1"/>
-            </wp:cNvGraphicFramePr>
-            <a:graphic xmlns:a="http://schemas.openxmlformats.org/drawingml/2006/main">
-              <a:graphicData uri="http://schemas.openxmlformats.org/drawingml/2006/picture">
-                <pic:pic xmlns:pic="http://schemas.openxmlformats.org/drawingml/2006/picture">
-                  <pic:nvPicPr>
-                    <pic:cNvPr id="0" name="Picture 1"/>
-                    <pic:cNvPicPr>
-                      <a:picLocks noChangeAspect="1" noChangeArrowheads="1"/>
-                    </pic:cNvPicPr>
-                  </pic:nvPicPr>
-                  <pic:blipFill>
-                    <a:blip r:embed="rId6">
-                      <a:extLst>
-                        <a:ext uri="{28A0092B-C50C-407E-A947-70E740481C1C}">
-                          <a14:useLocalDpi xmlns:a14="http://schemas.microsoft.com/office/drawing/2010/main" val="0"/>
-                        </a:ext>
-                      </a:extLst>
-                    </a:blip>
-                    <a:srcRect/>
-                    <a:stretch>
-                      <a:fillRect/>
-                    </a:stretch>
-                  </pic:blipFill>
-                  <pic:spPr bwMode="auto">
-                    <a:xfrm>
-                      <a:off x="0" y="0"/>
-                      <a:ext cx="6688667" cy="3762375"/>
-                    </a:xfrm>
-                    <a:prstGeom prst="rect">
-                      <a:avLst/>
-                    </a:prstGeom>
-                    <a:noFill/>
-                    <a:ln>
-                      <a:noFill/>
-                    </a:ln>
-                  </pic:spPr>
-                </pic:pic>
-              </a:graphicData>
-            </a:graphic>
-          </wp:inline>
-        </w:drawing>
-      </w:r>
-      <w:bookmarkEnd w:id="0"/>
+          <w:lang w:eastAsia="fr-CA"/>
+        </w:rPr>
+        <w:pict>
+          <v:shapetype id="_x0000_t75" coordsize="21600,21600" o:spt="75" o:preferrelative="t" path="m@4@5l@4@11@9@11@9@5xe" filled="f" stroked="f">
+            <v:stroke joinstyle="miter"/>
+            <v:formulas>
+              <v:f eqn="if lineDrawn pixelLineWidth 0"/>
+              <v:f eqn="sum @0 1 0"/>
+              <v:f eqn="sum 0 0 @1"/>
+              <v:f eqn="prod @2 1 2"/>
+              <v:f eqn="prod @3 21600 pixelWidth"/>
+              <v:f eqn="prod @3 21600 pixelHeight"/>
+              <v:f eqn="sum @0 0 1"/>
+              <v:f eqn="prod @6 1 2"/>
+              <v:f eqn="prod @7 21600 pixelWidth"/>
+              <v:f eqn="sum @8 21600 0"/>
+              <v:f eqn="prod @7 21600 pixelHeight"/>
+              <v:f eqn="sum @10 21600 0"/>
+            </v:formulas>
+            <v:path o:extrusionok="f" gradientshapeok="t" o:connecttype="rect"/>
+            <o:lock v:ext="edit" aspectratio="t"/>
+          </v:shapetype>
+          <v:shape id="Picture 1" o:spid="_x0000_i1025" type="#_x0000_t75" style="width:527.25pt;height:296.25pt;visibility:visible">
+            <v:imagedata r:id="rId5" o:title=""/>
+          </v:shape>
+        </w:pict>
+      </w:r>
     </w:p>
     <w:sectPr>
       <w:pgSz w:w="12240" w:h="15840"/>
@@ -741,7 +823,7 @@
         <w:ind w:left="720" w:hanging="360"/>
       </w:pPr>
       <w:rPr>
-        <w:rFonts w:ascii="Calibri" w:eastAsiaTheme="minorEastAsia" w:hAnsi="Calibri" w:cs="Calibri" w:hint="default"/>
+        <w:rFonts w:ascii="Calibri" w:eastAsia="MS Mincho" w:hAnsi="Calibri" w:hint="default"/>
       </w:rPr>
     </w:lvl>
     <w:lvl w:ilvl="1" w:tplc="0C0C0003" w:tentative="1">
@@ -753,7 +835,7 @@
         <w:ind w:left="1440" w:hanging="360"/>
       </w:pPr>
       <w:rPr>
-        <w:rFonts w:ascii="Courier New" w:hAnsi="Courier New" w:cs="Courier New" w:hint="default"/>
+        <w:rFonts w:ascii="Courier New" w:hAnsi="Courier New" w:hint="default"/>
       </w:rPr>
     </w:lvl>
     <w:lvl w:ilvl="2" w:tplc="0C0C0005" w:tentative="1">
@@ -789,7 +871,7 @@
         <w:ind w:left="3600" w:hanging="360"/>
       </w:pPr>
       <w:rPr>
-        <w:rFonts w:ascii="Courier New" w:hAnsi="Courier New" w:cs="Courier New" w:hint="default"/>
+        <w:rFonts w:ascii="Courier New" w:hAnsi="Courier New" w:hint="default"/>
       </w:rPr>
     </w:lvl>
     <w:lvl w:ilvl="5" w:tplc="0C0C0005" w:tentative="1">
@@ -825,7 +907,7 @@
         <w:ind w:left="5760" w:hanging="360"/>
       </w:pPr>
       <w:rPr>
-        <w:rFonts w:ascii="Courier New" w:hAnsi="Courier New" w:cs="Courier New" w:hint="default"/>
+        <w:rFonts w:ascii="Courier New" w:hAnsi="Courier New" w:hint="default"/>
       </w:rPr>
     </w:lvl>
     <w:lvl w:ilvl="8" w:tplc="0C0C0005" w:tentative="1">
@@ -852,45 +934,41 @@
   <w:docDefaults>
     <w:rPrDefault>
       <w:rPr>
-        <w:rFonts w:asciiTheme="minorHAnsi" w:eastAsiaTheme="minorEastAsia" w:hAnsiTheme="minorHAnsi" w:cstheme="minorBidi"/>
+        <w:rFonts w:ascii="Calibri" w:eastAsia="MS Mincho" w:hAnsi="Calibri" w:cs="Times New Roman"/>
         <w:sz w:val="22"/>
         <w:szCs w:val="22"/>
-        <w:lang w:val="fr-CA" w:eastAsia="ja-JP" w:bidi="ar-SA"/>
+        <w:lang w:val="fr-CA" w:eastAsia="fr-CA" w:bidi="ar-SA"/>
       </w:rPr>
     </w:rPrDefault>
-    <w:pPrDefault>
-      <w:pPr>
-        <w:spacing w:after="200" w:line="276" w:lineRule="auto"/>
-      </w:pPr>
-    </w:pPrDefault>
+    <w:pPrDefault/>
   </w:docDefaults>
   <w:latentStyles w:defLockedState="0" w:defUIPriority="99" w:defSemiHidden="1" w:defUnhideWhenUsed="1" w:defQFormat="0" w:count="267">
-    <w:lsdException w:name="Normal" w:semiHidden="0" w:uiPriority="0" w:unhideWhenUsed="0" w:qFormat="1"/>
-    <w:lsdException w:name="heading 1" w:semiHidden="0" w:uiPriority="9" w:unhideWhenUsed="0" w:qFormat="1"/>
-    <w:lsdException w:name="heading 2" w:uiPriority="9" w:qFormat="1"/>
-    <w:lsdException w:name="heading 3" w:uiPriority="9" w:qFormat="1"/>
-    <w:lsdException w:name="heading 4" w:uiPriority="9" w:qFormat="1"/>
-    <w:lsdException w:name="heading 5" w:uiPriority="9" w:qFormat="1"/>
-    <w:lsdException w:name="heading 6" w:uiPriority="9" w:qFormat="1"/>
-    <w:lsdException w:name="heading 7" w:uiPriority="9" w:qFormat="1"/>
-    <w:lsdException w:name="heading 8" w:uiPriority="9" w:qFormat="1"/>
-    <w:lsdException w:name="heading 9" w:uiPriority="9" w:qFormat="1"/>
-    <w:lsdException w:name="toc 1" w:uiPriority="39"/>
-    <w:lsdException w:name="toc 2" w:uiPriority="39"/>
-    <w:lsdException w:name="toc 3" w:uiPriority="39"/>
-    <w:lsdException w:name="toc 4" w:uiPriority="39"/>
-    <w:lsdException w:name="toc 5" w:uiPriority="39"/>
-    <w:lsdException w:name="toc 6" w:uiPriority="39"/>
-    <w:lsdException w:name="toc 7" w:uiPriority="39"/>
-    <w:lsdException w:name="toc 8" w:uiPriority="39"/>
-    <w:lsdException w:name="toc 9" w:uiPriority="39"/>
-    <w:lsdException w:name="caption" w:uiPriority="35" w:qFormat="1"/>
-    <w:lsdException w:name="Title" w:semiHidden="0" w:uiPriority="10" w:unhideWhenUsed="0" w:qFormat="1"/>
-    <w:lsdException w:name="Default Paragraph Font" w:uiPriority="1"/>
-    <w:lsdException w:name="Subtitle" w:semiHidden="0" w:uiPriority="11" w:unhideWhenUsed="0" w:qFormat="1"/>
-    <w:lsdException w:name="Strong" w:semiHidden="0" w:uiPriority="22" w:unhideWhenUsed="0" w:qFormat="1"/>
-    <w:lsdException w:name="Emphasis" w:semiHidden="0" w:uiPriority="20" w:unhideWhenUsed="0" w:qFormat="1"/>
-    <w:lsdException w:name="Table Grid" w:semiHidden="0" w:uiPriority="59" w:unhideWhenUsed="0"/>
+    <w:lsdException w:name="Normal" w:locked="1" w:semiHidden="0" w:uiPriority="0" w:unhideWhenUsed="0" w:qFormat="1"/>
+    <w:lsdException w:name="heading 1" w:locked="1" w:semiHidden="0" w:uiPriority="0" w:unhideWhenUsed="0" w:qFormat="1"/>
+    <w:lsdException w:name="heading 2" w:locked="1" w:uiPriority="0" w:qFormat="1"/>
+    <w:lsdException w:name="heading 3" w:locked="1" w:uiPriority="0" w:qFormat="1"/>
+    <w:lsdException w:name="heading 4" w:locked="1" w:uiPriority="0" w:qFormat="1"/>
+    <w:lsdException w:name="heading 5" w:locked="1" w:uiPriority="0" w:qFormat="1"/>
+    <w:lsdException w:name="heading 6" w:locked="1" w:uiPriority="0" w:qFormat="1"/>
+    <w:lsdException w:name="heading 7" w:locked="1" w:uiPriority="0" w:qFormat="1"/>
+    <w:lsdException w:name="heading 8" w:locked="1" w:uiPriority="0" w:qFormat="1"/>
+    <w:lsdException w:name="heading 9" w:locked="1" w:uiPriority="0" w:qFormat="1"/>
+    <w:lsdException w:name="toc 1" w:locked="1" w:semiHidden="0" w:uiPriority="0" w:unhideWhenUsed="0"/>
+    <w:lsdException w:name="toc 2" w:locked="1" w:semiHidden="0" w:uiPriority="0" w:unhideWhenUsed="0"/>
+    <w:lsdException w:name="toc 3" w:locked="1" w:semiHidden="0" w:uiPriority="0" w:unhideWhenUsed="0"/>
+    <w:lsdException w:name="toc 4" w:locked="1" w:semiHidden="0" w:uiPriority="0" w:unhideWhenUsed="0"/>
+    <w:lsdException w:name="toc 5" w:locked="1" w:semiHidden="0" w:uiPriority="0" w:unhideWhenUsed="0"/>
+    <w:lsdException w:name="toc 6" w:locked="1" w:semiHidden="0" w:uiPriority="0" w:unhideWhenUsed="0"/>
+    <w:lsdException w:name="toc 7" w:locked="1" w:semiHidden="0" w:uiPriority="0" w:unhideWhenUsed="0"/>
+    <w:lsdException w:name="toc 8" w:locked="1" w:semiHidden="0" w:uiPriority="0" w:unhideWhenUsed="0"/>
+    <w:lsdException w:name="toc 9" w:locked="1" w:semiHidden="0" w:uiPriority="0" w:unhideWhenUsed="0"/>
+    <w:lsdException w:name="caption" w:locked="1" w:uiPriority="0" w:qFormat="1"/>
+    <w:lsdException w:name="Title" w:locked="1" w:semiHidden="0" w:uiPriority="0" w:unhideWhenUsed="0" w:qFormat="1"/>
+    <w:lsdException w:name="Default Paragraph Font" w:locked="1" w:semiHidden="0" w:uiPriority="0" w:unhideWhenUsed="0"/>
+    <w:lsdException w:name="Subtitle" w:locked="1" w:semiHidden="0" w:uiPriority="0" w:unhideWhenUsed="0" w:qFormat="1"/>
+    <w:lsdException w:name="Strong" w:locked="1" w:semiHidden="0" w:uiPriority="0" w:unhideWhenUsed="0" w:qFormat="1"/>
+    <w:lsdException w:name="Emphasis" w:locked="1" w:semiHidden="0" w:uiPriority="0" w:unhideWhenUsed="0" w:qFormat="1"/>
+    <w:lsdException w:name="Table Grid" w:locked="1" w:semiHidden="0" w:uiPriority="0" w:unhideWhenUsed="0"/>
     <w:lsdException w:name="Placeholder Text" w:unhideWhenUsed="0"/>
     <w:lsdException w:name="No Spacing" w:semiHidden="0" w:uiPriority="1" w:unhideWhenUsed="0" w:qFormat="1"/>
     <w:lsdException w:name="Light Shading" w:semiHidden="0" w:uiPriority="60" w:unhideWhenUsed="0"/>
@@ -1006,12 +1084,17 @@
   <w:style w:type="paragraph" w:default="1" w:styleId="Normal">
     <w:name w:val="Normal"/>
     <w:qFormat/>
+    <w:pPr>
+      <w:spacing w:after="200" w:line="276" w:lineRule="auto"/>
+    </w:pPr>
+    <w:rPr>
+      <w:lang w:eastAsia="ja-JP"/>
+    </w:rPr>
   </w:style>
   <w:style w:type="character" w:default="1" w:styleId="DefaultParagraphFont">
     <w:name w:val="Default Paragraph Font"/>
-    <w:uiPriority w:val="1"/>
+    <w:uiPriority w:val="99"/>
     <w:semiHidden/>
-    <w:unhideWhenUsed/>
   </w:style>
   <w:style w:type="table" w:default="1" w:styleId="TableNormal">
     <w:name w:val="Normal Table"/>
@@ -1037,7 +1120,7 @@
   <w:style w:type="paragraph" w:styleId="ListParagraph">
     <w:name w:val="List Paragraph"/>
     <w:basedOn w:val="Normal"/>
-    <w:uiPriority w:val="34"/>
+    <w:uiPriority w:val="99"/>
     <w:qFormat/>
     <w:rsid w:val="003E1622"/>
     <w:pPr>
@@ -1051,7 +1134,6 @@
     <w:link w:val="BalloonTextChar"/>
     <w:uiPriority w:val="99"/>
     <w:semiHidden/>
-    <w:unhideWhenUsed/>
     <w:rsid w:val="00AC0C04"/>
     <w:pPr>
       <w:spacing w:after="0" w:line="240" w:lineRule="auto"/>
@@ -1068,242 +1150,11 @@
     <w:link w:val="BalloonText"/>
     <w:uiPriority w:val="99"/>
     <w:semiHidden/>
+    <w:locked/>
     <w:rsid w:val="00AC0C04"/>
     <w:rPr>
-      <w:rFonts w:ascii="Tahoma" w:hAnsi="Tahoma" w:cs="Tahoma"/>
+      <w:rFonts w:ascii="Tahoma" w:hAnsi="Tahoma"/>
       <w:sz w:val="16"/>
-      <w:szCs w:val="16"/>
-    </w:rPr>
-  </w:style>
-</w:styles>
-</file>
-
-<file path=word/stylesWithEffects.xml><?xml version="1.0" encoding="utf-8"?>
-<w:styles xmlns:wpc="http://schemas.microsoft.com/office/word/2010/wordprocessingCanvas" xmlns:mc="http://schemas.openxmlformats.org/markup-compatibility/2006" xmlns:o="urn:schemas-microsoft-com:office:office" xmlns:r="http://schemas.openxmlformats.org/officeDocument/2006/relationships" xmlns:m="http://schemas.openxmlformats.org/officeDocument/2006/math" xmlns:v="urn:schemas-microsoft-com:vml" xmlns:wp14="http://schemas.microsoft.com/office/word/2010/wordprocessingDrawing" xmlns:wp="http://schemas.openxmlformats.org/drawingml/2006/wordprocessingDrawing" xmlns:w10="urn:schemas-microsoft-com:office:word" xmlns:w="http://schemas.openxmlformats.org/wordprocessingml/2006/main" xmlns:w14="http://schemas.microsoft.com/office/word/2010/wordml" xmlns:wpg="http://schemas.microsoft.com/office/word/2010/wordprocessingGroup" xmlns:wpi="http://schemas.microsoft.com/office/word/2010/wordprocessingInk" xmlns:wne="http://schemas.microsoft.com/office/word/2006/wordml" xmlns:wps="http://schemas.microsoft.com/office/word/2010/wordprocessingShape" mc:Ignorable="w14 wp14">
-  <w:docDefaults>
-    <w:rPrDefault>
-      <w:rPr>
-        <w:rFonts w:asciiTheme="minorHAnsi" w:eastAsiaTheme="minorEastAsia" w:hAnsiTheme="minorHAnsi" w:cstheme="minorBidi"/>
-        <w:sz w:val="22"/>
-        <w:szCs w:val="22"/>
-        <w:lang w:val="fr-CA" w:eastAsia="ja-JP" w:bidi="ar-SA"/>
-      </w:rPr>
-    </w:rPrDefault>
-    <w:pPrDefault>
-      <w:pPr>
-        <w:spacing w:after="200" w:line="276" w:lineRule="auto"/>
-      </w:pPr>
-    </w:pPrDefault>
-  </w:docDefaults>
-  <w:latentStyles w:defLockedState="0" w:defUIPriority="99" w:defSemiHidden="1" w:defUnhideWhenUsed="1" w:defQFormat="0" w:count="267">
-    <w:lsdException w:name="Normal" w:semiHidden="0" w:uiPriority="0" w:unhideWhenUsed="0" w:qFormat="1"/>
-    <w:lsdException w:name="heading 1" w:semiHidden="0" w:uiPriority="9" w:unhideWhenUsed="0" w:qFormat="1"/>
-    <w:lsdException w:name="heading 2" w:uiPriority="9" w:qFormat="1"/>
-    <w:lsdException w:name="heading 3" w:uiPriority="9" w:qFormat="1"/>
-    <w:lsdException w:name="heading 4" w:uiPriority="9" w:qFormat="1"/>
-    <w:lsdException w:name="heading 5" w:uiPriority="9" w:qFormat="1"/>
-    <w:lsdException w:name="heading 6" w:uiPriority="9" w:qFormat="1"/>
-    <w:lsdException w:name="heading 7" w:uiPriority="9" w:qFormat="1"/>
-    <w:lsdException w:name="heading 8" w:uiPriority="9" w:qFormat="1"/>
-    <w:lsdException w:name="heading 9" w:uiPriority="9" w:qFormat="1"/>
-    <w:lsdException w:name="toc 1" w:uiPriority="39"/>
-    <w:lsdException w:name="toc 2" w:uiPriority="39"/>
-    <w:lsdException w:name="toc 3" w:uiPriority="39"/>
-    <w:lsdException w:name="toc 4" w:uiPriority="39"/>
-    <w:lsdException w:name="toc 5" w:uiPriority="39"/>
-    <w:lsdException w:name="toc 6" w:uiPriority="39"/>
-    <w:lsdException w:name="toc 7" w:uiPriority="39"/>
-    <w:lsdException w:name="toc 8" w:uiPriority="39"/>
-    <w:lsdException w:name="toc 9" w:uiPriority="39"/>
-    <w:lsdException w:name="caption" w:uiPriority="35" w:qFormat="1"/>
-    <w:lsdException w:name="Title" w:semiHidden="0" w:uiPriority="10" w:unhideWhenUsed="0" w:qFormat="1"/>
-    <w:lsdException w:name="Default Paragraph Font" w:uiPriority="1"/>
-    <w:lsdException w:name="Subtitle" w:semiHidden="0" w:uiPriority="11" w:unhideWhenUsed="0" w:qFormat="1"/>
-    <w:lsdException w:name="Strong" w:semiHidden="0" w:uiPriority="22" w:unhideWhenUsed="0" w:qFormat="1"/>
-    <w:lsdException w:name="Emphasis" w:semiHidden="0" w:uiPriority="20" w:unhideWhenUsed="0" w:qFormat="1"/>
-    <w:lsdException w:name="Table Grid" w:semiHidden="0" w:uiPriority="59" w:unhideWhenUsed="0"/>
-    <w:lsdException w:name="Placeholder Text" w:unhideWhenUsed="0"/>
-    <w:lsdException w:name="No Spacing" w:semiHidden="0" w:uiPriority="1" w:unhideWhenUsed="0" w:qFormat="1"/>
-    <w:lsdException w:name="Light Shading" w:semiHidden="0" w:uiPriority="60" w:unhideWhenUsed="0"/>
-    <w:lsdException w:name="Light List" w:semiHidden="0" w:uiPriority="61" w:unhideWhenUsed="0"/>
-    <w:lsdException w:name="Light Grid" w:semiHidden="0" w:uiPriority="62" w:unhideWhenUsed="0"/>
-    <w:lsdException w:name="Medium Shading 1" w:semiHidden="0" w:uiPriority="63" w:unhideWhenUsed="0"/>
-    <w:lsdException w:name="Medium Shading 2" w:semiHidden="0" w:uiPriority="64" w:unhideWhenUsed="0"/>
-    <w:lsdException w:name="Medium List 1" w:semiHidden="0" w:uiPriority="65" w:unhideWhenUsed="0"/>
-    <w:lsdException w:name="Medium List 2" w:semiHidden="0" w:uiPriority="66" w:unhideWhenUsed="0"/>
-    <w:lsdException w:name="Medium Grid 1" w:semiHidden="0" w:uiPriority="67" w:unhideWhenUsed="0"/>
-    <w:lsdException w:name="Medium Grid 2" w:semiHidden="0" w:uiPriority="68" w:unhideWhenUsed="0"/>
-    <w:lsdException w:name="Medium Grid 3" w:semiHidden="0" w:uiPriority="69" w:unhideWhenUsed="0"/>
-    <w:lsdException w:name="Dark List" w:semiHidden="0" w:uiPriority="70" w:unhideWhenUsed="0"/>
-    <w:lsdException w:name="Colorful Shading" w:semiHidden="0" w:uiPriority="71" w:unhideWhenUsed="0"/>
-    <w:lsdException w:name="Colorful List" w:semiHidden="0" w:uiPriority="72" w:unhideWhenUsed="0"/>
-    <w:lsdException w:name="Colorful Grid" w:semiHidden="0" w:uiPriority="73" w:unhideWhenUsed="0"/>
-    <w:lsdException w:name="Light Shading Accent 1" w:semiHidden="0" w:uiPriority="60" w:unhideWhenUsed="0"/>
-    <w:lsdException w:name="Light List Accent 1" w:semiHidden="0" w:uiPriority="61" w:unhideWhenUsed="0"/>
-    <w:lsdException w:name="Light Grid Accent 1" w:semiHidden="0" w:uiPriority="62" w:unhideWhenUsed="0"/>
-    <w:lsdException w:name="Medium Shading 1 Accent 1" w:semiHidden="0" w:uiPriority="63" w:unhideWhenUsed="0"/>
-    <w:lsdException w:name="Medium Shading 2 Accent 1" w:semiHidden="0" w:uiPriority="64" w:unhideWhenUsed="0"/>
-    <w:lsdException w:name="Medium List 1 Accent 1" w:semiHidden="0" w:uiPriority="65" w:unhideWhenUsed="0"/>
-    <w:lsdException w:name="Revision" w:unhideWhenUsed="0"/>
-    <w:lsdException w:name="List Paragraph" w:semiHidden="0" w:uiPriority="34" w:unhideWhenUsed="0" w:qFormat="1"/>
-    <w:lsdException w:name="Quote" w:semiHidden="0" w:uiPriority="29" w:unhideWhenUsed="0" w:qFormat="1"/>
-    <w:lsdException w:name="Intense Quote" w:semiHidden="0" w:uiPriority="30" w:unhideWhenUsed="0" w:qFormat="1"/>
-    <w:lsdException w:name="Medium List 2 Accent 1" w:semiHidden="0" w:uiPriority="66" w:unhideWhenUsed="0"/>
-    <w:lsdException w:name="Medium Grid 1 Accent 1" w:semiHidden="0" w:uiPriority="67" w:unhideWhenUsed="0"/>
-    <w:lsdException w:name="Medium Grid 2 Accent 1" w:semiHidden="0" w:uiPriority="68" w:unhideWhenUsed="0"/>
-    <w:lsdException w:name="Medium Grid 3 Accent 1" w:semiHidden="0" w:uiPriority="69" w:unhideWhenUsed="0"/>
-    <w:lsdException w:name="Dark List Accent 1" w:semiHidden="0" w:uiPriority="70" w:unhideWhenUsed="0"/>
-    <w:lsdException w:name="Colorful Shading Accent 1" w:semiHidden="0" w:uiPriority="71" w:unhideWhenUsed="0"/>
-    <w:lsdException w:name="Colorful List Accent 1" w:semiHidden="0" w:uiPriority="72" w:unhideWhenUsed="0"/>
-    <w:lsdException w:name="Colorful Grid Accent 1" w:semiHidden="0" w:uiPriority="73" w:unhideWhenUsed="0"/>
-    <w:lsdException w:name="Light Shading Accent 2" w:semiHidden="0" w:uiPriority="60" w:unhideWhenUsed="0"/>
-    <w:lsdException w:name="Light List Accent 2" w:semiHidden="0" w:uiPriority="61" w:unhideWhenUsed="0"/>
-    <w:lsdException w:name="Light Grid Accent 2" w:semiHidden="0" w:uiPriority="62" w:unhideWhenUsed="0"/>
-    <w:lsdException w:name="Medium Shading 1 Accent 2" w:semiHidden="0" w:uiPriority="63" w:unhideWhenUsed="0"/>
-    <w:lsdException w:name="Medium Shading 2 Accent 2" w:semiHidden="0" w:uiPriority="64" w:unhideWhenUsed="0"/>
-    <w:lsdException w:name="Medium List 1 Accent 2" w:semiHidden="0" w:uiPriority="65" w:unhideWhenUsed="0"/>
-    <w:lsdException w:name="Medium List 2 Accent 2" w:semiHidden="0" w:uiPriority="66" w:unhideWhenUsed="0"/>
-    <w:lsdException w:name="Medium Grid 1 Accent 2" w:semiHidden="0" w:uiPriority="67" w:unhideWhenUsed="0"/>
-    <w:lsdException w:name="Medium Grid 2 Accent 2" w:semiHidden="0" w:uiPriority="68" w:unhideWhenUsed="0"/>
-    <w:lsdException w:name="Medium Grid 3 Accent 2" w:semiHidden="0" w:uiPriority="69" w:unhideWhenUsed="0"/>
-    <w:lsdException w:name="Dark List Accent 2" w:semiHidden="0" w:uiPriority="70" w:unhideWhenUsed="0"/>
-    <w:lsdException w:name="Colorful Shading Accent 2" w:semiHidden="0" w:uiPriority="71" w:unhideWhenUsed="0"/>
-    <w:lsdException w:name="Colorful List Accent 2" w:semiHidden="0" w:uiPriority="72" w:unhideWhenUsed="0"/>
-    <w:lsdException w:name="Colorful Grid Accent 2" w:semiHidden="0" w:uiPriority="73" w:unhideWhenUsed="0"/>
-    <w:lsdException w:name="Light Shading Accent 3" w:semiHidden="0" w:uiPriority="60" w:unhideWhenUsed="0"/>
-    <w:lsdException w:name="Light List Accent 3" w:semiHidden="0" w:uiPriority="61" w:unhideWhenUsed="0"/>
-    <w:lsdException w:name="Light Grid Accent 3" w:semiHidden="0" w:uiPriority="62" w:unhideWhenUsed="0"/>
-    <w:lsdException w:name="Medium Shading 1 Accent 3" w:semiHidden="0" w:uiPriority="63" w:unhideWhenUsed="0"/>
-    <w:lsdException w:name="Medium Shading 2 Accent 3" w:semiHidden="0" w:uiPriority="64" w:unhideWhenUsed="0"/>
-    <w:lsdException w:name="Medium List 1 Accent 3" w:semiHidden="0" w:uiPriority="65" w:unhideWhenUsed="0"/>
-    <w:lsdException w:name="Medium List 2 Accent 3" w:semiHidden="0" w:uiPriority="66" w:unhideWhenUsed="0"/>
-    <w:lsdException w:name="Medium Grid 1 Accent 3" w:semiHidden="0" w:uiPriority="67" w:unhideWhenUsed="0"/>
-    <w:lsdException w:name="Medium Grid 2 Accent 3" w:semiHidden="0" w:uiPriority="68" w:unhideWhenUsed="0"/>
-    <w:lsdException w:name="Medium Grid 3 Accent 3" w:semiHidden="0" w:uiPriority="69" w:unhideWhenUsed="0"/>
-    <w:lsdException w:name="Dark List Accent 3" w:semiHidden="0" w:uiPriority="70" w:unhideWhenUsed="0"/>
-    <w:lsdException w:name="Colorful Shading Accent 3" w:semiHidden="0" w:uiPriority="71" w:unhideWhenUsed="0"/>
-    <w:lsdException w:name="Colorful List Accent 3" w:semiHidden="0" w:uiPriority="72" w:unhideWhenUsed="0"/>
-    <w:lsdException w:name="Colorful Grid Accent 3" w:semiHidden="0" w:uiPriority="73" w:unhideWhenUsed="0"/>
-    <w:lsdException w:name="Light Shading Accent 4" w:semiHidden="0" w:uiPriority="60" w:unhideWhenUsed="0"/>
-    <w:lsdException w:name="Light List Accent 4" w:semiHidden="0" w:uiPriority="61" w:unhideWhenUsed="0"/>
-    <w:lsdException w:name="Light Grid Accent 4" w:semiHidden="0" w:uiPriority="62" w:unhideWhenUsed="0"/>
-    <w:lsdException w:name="Medium Shading 1 Accent 4" w:semiHidden="0" w:uiPriority="63" w:unhideWhenUsed="0"/>
-    <w:lsdException w:name="Medium Shading 2 Accent 4" w:semiHidden="0" w:uiPriority="64" w:unhideWhenUsed="0"/>
-    <w:lsdException w:name="Medium List 1 Accent 4" w:semiHidden="0" w:uiPriority="65" w:unhideWhenUsed="0"/>
-    <w:lsdException w:name="Medium List 2 Accent 4" w:semiHidden="0" w:uiPriority="66" w:unhideWhenUsed="0"/>
-    <w:lsdException w:name="Medium Grid 1 Accent 4" w:semiHidden="0" w:uiPriority="67" w:unhideWhenUsed="0"/>
-    <w:lsdException w:name="Medium Grid 2 Accent 4" w:semiHidden="0" w:uiPriority="68" w:unhideWhenUsed="0"/>
-    <w:lsdException w:name="Medium Grid 3 Accent 4" w:semiHidden="0" w:uiPriority="69" w:unhideWhenUsed="0"/>
-    <w:lsdException w:name="Dark List Accent 4" w:semiHidden="0" w:uiPriority="70" w:unhideWhenUsed="0"/>
-    <w:lsdException w:name="Colorful Shading Accent 4" w:semiHidden="0" w:uiPriority="71" w:unhideWhenUsed="0"/>
-    <w:lsdException w:name="Colorful List Accent 4" w:semiHidden="0" w:uiPriority="72" w:unhideWhenUsed="0"/>
-    <w:lsdException w:name="Colorful Grid Accent 4" w:semiHidden="0" w:uiPriority="73" w:unhideWhenUsed="0"/>
-    <w:lsdException w:name="Light Shading Accent 5" w:semiHidden="0" w:uiPriority="60" w:unhideWhenUsed="0"/>
-    <w:lsdException w:name="Light List Accent 5" w:semiHidden="0" w:uiPriority="61" w:unhideWhenUsed="0"/>
-    <w:lsdException w:name="Light Grid Accent 5" w:semiHidden="0" w:uiPriority="62" w:unhideWhenUsed="0"/>
-    <w:lsdException w:name="Medium Shading 1 Accent 5" w:semiHidden="0" w:uiPriority="63" w:unhideWhenUsed="0"/>
-    <w:lsdException w:name="Medium Shading 2 Accent 5" w:semiHidden="0" w:uiPriority="64" w:unhideWhenUsed="0"/>
-    <w:lsdException w:name="Medium List 1 Accent 5" w:semiHidden="0" w:uiPriority="65" w:unhideWhenUsed="0"/>
-    <w:lsdException w:name="Medium List 2 Accent 5" w:semiHidden="0" w:uiPriority="66" w:unhideWhenUsed="0"/>
-    <w:lsdException w:name="Medium Grid 1 Accent 5" w:semiHidden="0" w:uiPriority="67" w:unhideWhenUsed="0"/>
-    <w:lsdException w:name="Medium Grid 2 Accent 5" w:semiHidden="0" w:uiPriority="68" w:unhideWhenUsed="0"/>
-    <w:lsdException w:name="Medium Grid 3 Accent 5" w:semiHidden="0" w:uiPriority="69" w:unhideWhenUsed="0"/>
-    <w:lsdException w:name="Dark List Accent 5" w:semiHidden="0" w:uiPriority="70" w:unhideWhenUsed="0"/>
-    <w:lsdException w:name="Colorful Shading Accent 5" w:semiHidden="0" w:uiPriority="71" w:unhideWhenUsed="0"/>
-    <w:lsdException w:name="Colorful List Accent 5" w:semiHidden="0" w:uiPriority="72" w:unhideWhenUsed="0"/>
-    <w:lsdException w:name="Colorful Grid Accent 5" w:semiHidden="0" w:uiPriority="73" w:unhideWhenUsed="0"/>
-    <w:lsdException w:name="Light Shading Accent 6" w:semiHidden="0" w:uiPriority="60" w:unhideWhenUsed="0"/>
-    <w:lsdException w:name="Light List Accent 6" w:semiHidden="0" w:uiPriority="61" w:unhideWhenUsed="0"/>
-    <w:lsdException w:name="Light Grid Accent 6" w:semiHidden="0" w:uiPriority="62" w:unhideWhenUsed="0"/>
-    <w:lsdException w:name="Medium Shading 1 Accent 6" w:semiHidden="0" w:uiPriority="63" w:unhideWhenUsed="0"/>
-    <w:lsdException w:name="Medium Shading 2 Accent 6" w:semiHidden="0" w:uiPriority="64" w:unhideWhenUsed="0"/>
-    <w:lsdException w:name="Medium List 1 Accent 6" w:semiHidden="0" w:uiPriority="65" w:unhideWhenUsed="0"/>
-    <w:lsdException w:name="Medium List 2 Accent 6" w:semiHidden="0" w:uiPriority="66" w:unhideWhenUsed="0"/>
-    <w:lsdException w:name="Medium Grid 1 Accent 6" w:semiHidden="0" w:uiPriority="67" w:unhideWhenUsed="0"/>
-    <w:lsdException w:name="Medium Grid 2 Accent 6" w:semiHidden="0" w:uiPriority="68" w:unhideWhenUsed="0"/>
-    <w:lsdException w:name="Medium Grid 3 Accent 6" w:semiHidden="0" w:uiPriority="69" w:unhideWhenUsed="0"/>
-    <w:lsdException w:name="Dark List Accent 6" w:semiHidden="0" w:uiPriority="70" w:unhideWhenUsed="0"/>
-    <w:lsdException w:name="Colorful Shading Accent 6" w:semiHidden="0" w:uiPriority="71" w:unhideWhenUsed="0"/>
-    <w:lsdException w:name="Colorful List Accent 6" w:semiHidden="0" w:uiPriority="72" w:unhideWhenUsed="0"/>
-    <w:lsdException w:name="Colorful Grid Accent 6" w:semiHidden="0" w:uiPriority="73" w:unhideWhenUsed="0"/>
-    <w:lsdException w:name="Subtle Emphasis" w:semiHidden="0" w:uiPriority="19" w:unhideWhenUsed="0" w:qFormat="1"/>
-    <w:lsdException w:name="Intense Emphasis" w:semiHidden="0" w:uiPriority="21" w:unhideWhenUsed="0" w:qFormat="1"/>
-    <w:lsdException w:name="Subtle Reference" w:semiHidden="0" w:uiPriority="31" w:unhideWhenUsed="0" w:qFormat="1"/>
-    <w:lsdException w:name="Intense Reference" w:semiHidden="0" w:uiPriority="32" w:unhideWhenUsed="0" w:qFormat="1"/>
-    <w:lsdException w:name="Book Title" w:semiHidden="0" w:uiPriority="33" w:unhideWhenUsed="0" w:qFormat="1"/>
-    <w:lsdException w:name="Bibliography" w:uiPriority="37"/>
-    <w:lsdException w:name="TOC Heading" w:uiPriority="39" w:qFormat="1"/>
-  </w:latentStyles>
-  <w:style w:type="paragraph" w:default="1" w:styleId="Normal">
-    <w:name w:val="Normal"/>
-    <w:qFormat/>
-  </w:style>
-  <w:style w:type="character" w:default="1" w:styleId="DefaultParagraphFont">
-    <w:name w:val="Default Paragraph Font"/>
-    <w:uiPriority w:val="1"/>
-    <w:semiHidden/>
-    <w:unhideWhenUsed/>
-  </w:style>
-  <w:style w:type="table" w:default="1" w:styleId="TableNormal">
-    <w:name w:val="Normal Table"/>
-    <w:uiPriority w:val="99"/>
-    <w:semiHidden/>
-    <w:unhideWhenUsed/>
-    <w:tblPr>
-      <w:tblInd w:w="0" w:type="dxa"/>
-      <w:tblCellMar>
-        <w:top w:w="0" w:type="dxa"/>
-        <w:left w:w="108" w:type="dxa"/>
-        <w:bottom w:w="0" w:type="dxa"/>
-        <w:right w:w="108" w:type="dxa"/>
-      </w:tblCellMar>
-    </w:tblPr>
-  </w:style>
-  <w:style w:type="numbering" w:default="1" w:styleId="NoList">
-    <w:name w:val="No List"/>
-    <w:uiPriority w:val="99"/>
-    <w:semiHidden/>
-    <w:unhideWhenUsed/>
-  </w:style>
-  <w:style w:type="paragraph" w:styleId="ListParagraph">
-    <w:name w:val="List Paragraph"/>
-    <w:basedOn w:val="Normal"/>
-    <w:uiPriority w:val="34"/>
-    <w:qFormat/>
-    <w:rsid w:val="003E1622"/>
-    <w:pPr>
-      <w:ind w:left="720"/>
-      <w:contextualSpacing/>
-    </w:pPr>
-  </w:style>
-  <w:style w:type="paragraph" w:styleId="BalloonText">
-    <w:name w:val="Balloon Text"/>
-    <w:basedOn w:val="Normal"/>
-    <w:link w:val="BalloonTextChar"/>
-    <w:uiPriority w:val="99"/>
-    <w:semiHidden/>
-    <w:unhideWhenUsed/>
-    <w:rsid w:val="00AC0C04"/>
-    <w:pPr>
-      <w:spacing w:after="0" w:line="240" w:lineRule="auto"/>
-    </w:pPr>
-    <w:rPr>
-      <w:rFonts w:ascii="Tahoma" w:hAnsi="Tahoma" w:cs="Tahoma"/>
-      <w:sz w:val="16"/>
-      <w:szCs w:val="16"/>
-    </w:rPr>
-  </w:style>
-  <w:style w:type="character" w:customStyle="1" w:styleId="BalloonTextChar">
-    <w:name w:val="Balloon Text Char"/>
-    <w:basedOn w:val="DefaultParagraphFont"/>
-    <w:link w:val="BalloonText"/>
-    <w:uiPriority w:val="99"/>
-    <w:semiHidden/>
-    <w:rsid w:val="00AC0C04"/>
-    <w:rPr>
-      <w:rFonts w:ascii="Tahoma" w:hAnsi="Tahoma" w:cs="Tahoma"/>
-      <w:sz w:val="16"/>
-      <w:szCs w:val="16"/>
     </w:rPr>
   </w:style>
 </w:styles>

</xml_diff>